<commit_message>
Implicitly banning users function modified.
</commit_message>
<xml_diff>
--- a/DOCS/隱性封鎖.docx
+++ b/DOCS/隱性封鎖.docx
@@ -215,7 +215,19 @@
         <w:rPr>
           <w:rFonts w:hint="eastAsia"/>
         </w:rPr>
-        <w:t>後，使用指紋</w:t>
+        <w:t>後，</w:t>
+      </w:r>
+      <w:r>
+        <w:rPr>
+          <w:rFonts w:hint="eastAsia"/>
+        </w:rPr>
+        <w:t>與永久封鎖者的</w:t>
+      </w:r>
+      <w:r>
+        <w:rPr>
+          <w:rFonts w:hint="eastAsia"/>
+        </w:rPr>
+        <w:t>指紋</w:t>
       </w:r>
       <w:r>
         <w:t>(fingerprint)</w:t>
@@ -248,26 +260,35 @@
       </w:r>
     </w:p>
     <w:p>
+      <w:proofErr w:type="spellStart"/>
       <w:r>
         <w:t>created_at</w:t>
       </w:r>
-    </w:p>
-    <w:p>
+      <w:proofErr w:type="spellEnd"/>
+    </w:p>
+    <w:p>
+      <w:proofErr w:type="spellStart"/>
       <w:r>
         <w:t>batterylevel</w:t>
       </w:r>
-    </w:p>
-    <w:p>
+      <w:proofErr w:type="spellEnd"/>
+    </w:p>
+    <w:p>
+      <w:proofErr w:type="spellStart"/>
       <w:r>
         <w:t>enumerateDevices</w:t>
       </w:r>
-    </w:p>
-    <w:p>
+      <w:proofErr w:type="spellEnd"/>
+    </w:p>
+    <w:p>
+      <w:proofErr w:type="spellStart"/>
       <w:r>
         <w:t>ip</w:t>
       </w:r>
-    </w:p>
-    <w:p>
+      <w:proofErr w:type="spellEnd"/>
+    </w:p>
+    <w:p>
+      <w:proofErr w:type="spellStart"/>
       <w:r>
         <w:rPr>
           <w:rFonts w:hint="eastAsia"/>
@@ -277,32 +298,73 @@
       <w:r>
         <w:t>ixelRatio</w:t>
       </w:r>
+      <w:proofErr w:type="spellEnd"/>
     </w:p>
     <w:p/>
     <w:p>
-      <w:r>
-        <w:rPr>
-          <w:rFonts w:hint="eastAsia"/>
-        </w:rPr>
-        <w:t>新會員註冊後，就先比對</w:t>
-      </w:r>
-      <w:r>
-        <w:rPr>
-          <w:rFonts w:hint="eastAsia"/>
-        </w:rPr>
-        <w:t xml:space="preserve"> ban list </w:t>
-      </w:r>
-      <w:r>
-        <w:rPr>
-          <w:rFonts w:hint="eastAsia"/>
-        </w:rPr>
-        <w:t>中的</w:t>
-      </w:r>
-      <w:r>
-        <w:rPr>
-          <w:rFonts w:hint="eastAsia"/>
-        </w:rPr>
-        <w:t xml:space="preserve"> fp </w:t>
+      <w:pPr>
+        <w:pStyle w:val="a4"/>
+        <w:numPr>
+          <w:ilvl w:val="0"/>
+          <w:numId w:val="1"/>
+        </w:numPr>
+        <w:ind w:leftChars="0"/>
+      </w:pPr>
+      <w:r>
+        <w:rPr>
+          <w:rFonts w:hint="eastAsia"/>
+        </w:rPr>
+        <w:t>會員</w:t>
+      </w:r>
+      <w:r>
+        <w:rPr>
+          <w:rFonts w:hint="eastAsia"/>
+        </w:rPr>
+        <w:t>登入</w:t>
+      </w:r>
+      <w:r>
+        <w:rPr>
+          <w:rFonts w:hint="eastAsia"/>
+        </w:rPr>
+        <w:t>後，就先比對</w:t>
+      </w:r>
+      <w:r>
+        <w:rPr>
+          <w:rFonts w:hint="eastAsia"/>
+        </w:rPr>
+        <w:t>永久封鎖</w:t>
+      </w:r>
+      <w:r>
+        <w:rPr>
+          <w:rFonts w:hint="eastAsia"/>
+        </w:rPr>
+        <w:t>清單</w:t>
+      </w:r>
+      <w:r>
+        <w:rPr>
+          <w:rFonts w:hint="eastAsia"/>
+        </w:rPr>
+        <w:t>的</w:t>
+      </w:r>
+      <w:r>
+        <w:rPr>
+          <w:rFonts w:hint="eastAsia"/>
+        </w:rPr>
+        <w:t xml:space="preserve"> </w:t>
+      </w:r>
+      <w:proofErr w:type="spellStart"/>
+      <w:r>
+        <w:rPr>
+          <w:rFonts w:hint="eastAsia"/>
+        </w:rPr>
+        <w:t>fp</w:t>
+      </w:r>
+      <w:proofErr w:type="spellEnd"/>
+      <w:r>
+        <w:rPr>
+          <w:rFonts w:hint="eastAsia"/>
+        </w:rPr>
+        <w:t xml:space="preserve"> </w:t>
       </w:r>
       <w:r>
         <w:rPr>
@@ -312,6 +374,14 @@
       </w:r>
     </w:p>
     <w:p>
+      <w:pPr>
+        <w:pStyle w:val="a4"/>
+        <w:numPr>
+          <w:ilvl w:val="1"/>
+          <w:numId w:val="1"/>
+        </w:numPr>
+        <w:ind w:leftChars="0"/>
+      </w:pPr>
       <w:r>
         <w:rPr>
           <w:rFonts w:hint="eastAsia"/>
@@ -331,13 +401,20 @@
         <w:t>隱性封鎖</w:t>
       </w:r>
     </w:p>
-    <w:p/>
-    <w:p>
-      <w:r>
-        <w:rPr>
-          <w:rFonts w:hint="eastAsia"/>
-        </w:rPr>
-        <w:t>之後單獨比對</w:t>
+    <w:p>
+      <w:pPr>
+        <w:pStyle w:val="a4"/>
+        <w:numPr>
+          <w:ilvl w:val="1"/>
+          <w:numId w:val="1"/>
+        </w:numPr>
+        <w:ind w:leftChars="0"/>
+      </w:pPr>
+      <w:r>
+        <w:rPr>
+          <w:rFonts w:hint="eastAsia"/>
+        </w:rPr>
+        <w:t>單獨比對</w:t>
       </w:r>
       <w:r>
         <w:rPr>
@@ -351,8 +428,12 @@
         </w:rPr>
         <w:t>這個欄位</w:t>
       </w:r>
-    </w:p>
-    <w:p>
+      <w:r>
+        <w:rPr>
+          <w:rFonts w:hint="eastAsia"/>
+        </w:rPr>
+        <w:t>，</w:t>
+      </w:r>
       <w:r>
         <w:rPr>
           <w:rFonts w:hint="eastAsia"/>
@@ -405,35 +486,53 @@
     <w:tbl>
       <w:tblPr>
         <w:tblStyle w:val="a3"/>
-        <w:tblW w:w="0" w:type="auto"/>
+        <w:tblW w:w="8926" w:type="dxa"/>
         <w:tblLook w:val="04A0" w:firstRow="1" w:lastRow="0" w:firstColumn="1" w:lastColumn="0" w:noHBand="0" w:noVBand="1"/>
       </w:tblPr>
       <w:tblGrid>
-        <w:gridCol w:w="2158"/>
-        <w:gridCol w:w="2069"/>
-        <w:gridCol w:w="2070"/>
-        <w:gridCol w:w="1999"/>
+        <w:gridCol w:w="1980"/>
+        <w:gridCol w:w="1701"/>
+        <w:gridCol w:w="1701"/>
+        <w:gridCol w:w="3544"/>
       </w:tblGrid>
       <w:tr>
         <w:tc>
           <w:tcPr>
-            <w:tcW w:w="2158" w:type="dxa"/>
+            <w:tcW w:w="1980" w:type="dxa"/>
           </w:tcPr>
           <w:p>
             <w:r>
-              <w:rPr>
-                <w:rFonts w:hint="eastAsia"/>
-              </w:rPr>
-              <w:t>e</w:t>
+              <w:t>E</w:t>
             </w:r>
             <w:r>
               <w:t>mail</w:t>
             </w:r>
+            <w:r>
+              <w:t xml:space="preserve"> </w:t>
+            </w:r>
+            <w:r>
+              <w:rPr>
+                <w:rFonts w:hint="eastAsia"/>
+              </w:rPr>
+              <w:t>(</w:t>
+            </w:r>
+            <w:r>
+              <w:rPr>
+                <w:rFonts w:hint="eastAsia"/>
+              </w:rPr>
+              <w:t>被封鎖者</w:t>
+            </w:r>
+            <w:r>
+              <w:rPr>
+                <w:rFonts w:hint="eastAsia"/>
+              </w:rPr>
+              <w:t>)</w:t>
+            </w:r>
           </w:p>
         </w:tc>
         <w:tc>
           <w:tcPr>
-            <w:tcW w:w="2069" w:type="dxa"/>
+            <w:tcW w:w="1701" w:type="dxa"/>
           </w:tcPr>
           <w:p>
             <w:r>
@@ -446,7 +545,7 @@
         </w:tc>
         <w:tc>
           <w:tcPr>
-            <w:tcW w:w="2070" w:type="dxa"/>
+            <w:tcW w:w="1701" w:type="dxa"/>
           </w:tcPr>
           <w:p>
             <w:r>
@@ -459,7 +558,7 @@
         </w:tc>
         <w:tc>
           <w:tcPr>
-            <w:tcW w:w="1999" w:type="dxa"/>
+            <w:tcW w:w="3544" w:type="dxa"/>
           </w:tcPr>
           <w:p>
             <w:r>
@@ -467,6 +566,33 @@
                 <w:rFonts w:hint="eastAsia"/>
               </w:rPr>
               <w:t>比對目標</w:t>
+            </w:r>
+            <w:r>
+              <w:rPr>
+                <w:rFonts w:hint="eastAsia"/>
+              </w:rPr>
+              <w:t xml:space="preserve"> </w:t>
+            </w:r>
+            <w:r>
+              <w:t>(</w:t>
+            </w:r>
+            <w:r>
+              <w:rPr>
+                <w:rFonts w:hint="eastAsia"/>
+              </w:rPr>
+              <w:t>指紋</w:t>
+            </w:r>
+            <w:r>
+              <w:rPr>
+                <w:rFonts w:hint="eastAsia"/>
+              </w:rPr>
+              <w:t>與被封鎖者一致自動封鎖</w:t>
+            </w:r>
+            <w:r>
+              <w:rPr>
+                <w:rFonts w:hint="eastAsia"/>
+              </w:rPr>
+              <w:t>)</w:t>
             </w:r>
           </w:p>
         </w:tc>
@@ -474,25 +600,25 @@
       <w:tr>
         <w:tc>
           <w:tcPr>
-            <w:tcW w:w="2158" w:type="dxa"/>
+            <w:tcW w:w="1980" w:type="dxa"/>
           </w:tcPr>
           <w:p/>
         </w:tc>
         <w:tc>
           <w:tcPr>
-            <w:tcW w:w="2069" w:type="dxa"/>
+            <w:tcW w:w="1701" w:type="dxa"/>
           </w:tcPr>
           <w:p/>
         </w:tc>
         <w:tc>
           <w:tcPr>
-            <w:tcW w:w="2070" w:type="dxa"/>
+            <w:tcW w:w="1701" w:type="dxa"/>
           </w:tcPr>
           <w:p/>
         </w:tc>
         <w:tc>
           <w:tcPr>
-            <w:tcW w:w="1999" w:type="dxa"/>
+            <w:tcW w:w="3544" w:type="dxa"/>
           </w:tcPr>
           <w:p/>
         </w:tc>
@@ -500,25 +626,25 @@
       <w:tr>
         <w:tc>
           <w:tcPr>
-            <w:tcW w:w="2158" w:type="dxa"/>
+            <w:tcW w:w="1980" w:type="dxa"/>
           </w:tcPr>
           <w:p/>
         </w:tc>
         <w:tc>
           <w:tcPr>
-            <w:tcW w:w="2069" w:type="dxa"/>
+            <w:tcW w:w="1701" w:type="dxa"/>
           </w:tcPr>
           <w:p/>
         </w:tc>
         <w:tc>
           <w:tcPr>
-            <w:tcW w:w="2070" w:type="dxa"/>
+            <w:tcW w:w="1701" w:type="dxa"/>
           </w:tcPr>
           <w:p/>
         </w:tc>
         <w:tc>
           <w:tcPr>
-            <w:tcW w:w="1999" w:type="dxa"/>
+            <w:tcW w:w="3544" w:type="dxa"/>
           </w:tcPr>
           <w:p/>
         </w:tc>
@@ -536,35 +662,53 @@
     <w:tbl>
       <w:tblPr>
         <w:tblStyle w:val="a3"/>
-        <w:tblW w:w="0" w:type="auto"/>
+        <w:tblW w:w="8926" w:type="dxa"/>
         <w:tblLook w:val="04A0" w:firstRow="1" w:lastRow="0" w:firstColumn="1" w:lastColumn="0" w:noHBand="0" w:noVBand="1"/>
       </w:tblPr>
       <w:tblGrid>
-        <w:gridCol w:w="2158"/>
-        <w:gridCol w:w="2069"/>
-        <w:gridCol w:w="2070"/>
-        <w:gridCol w:w="1999"/>
+        <w:gridCol w:w="1980"/>
+        <w:gridCol w:w="1701"/>
+        <w:gridCol w:w="1701"/>
+        <w:gridCol w:w="3544"/>
       </w:tblGrid>
       <w:tr>
         <w:tc>
           <w:tcPr>
-            <w:tcW w:w="2158" w:type="dxa"/>
+            <w:tcW w:w="1980" w:type="dxa"/>
           </w:tcPr>
           <w:p>
             <w:r>
-              <w:rPr>
-                <w:rFonts w:hint="eastAsia"/>
-              </w:rPr>
-              <w:t>e</w:t>
+              <w:t>E</w:t>
             </w:r>
             <w:r>
               <w:t>mail</w:t>
             </w:r>
+            <w:r>
+              <w:t xml:space="preserve"> </w:t>
+            </w:r>
+            <w:r>
+              <w:rPr>
+                <w:rFonts w:hint="eastAsia"/>
+              </w:rPr>
+              <w:t>(</w:t>
+            </w:r>
+            <w:r>
+              <w:rPr>
+                <w:rFonts w:hint="eastAsia"/>
+              </w:rPr>
+              <w:t>被封鎖者</w:t>
+            </w:r>
+            <w:r>
+              <w:rPr>
+                <w:rFonts w:hint="eastAsia"/>
+              </w:rPr>
+              <w:t>)</w:t>
+            </w:r>
           </w:p>
         </w:tc>
         <w:tc>
           <w:tcPr>
-            <w:tcW w:w="2069" w:type="dxa"/>
+            <w:tcW w:w="1701" w:type="dxa"/>
           </w:tcPr>
           <w:p>
             <w:r>
@@ -577,7 +721,7 @@
         </w:tc>
         <w:tc>
           <w:tcPr>
-            <w:tcW w:w="2070" w:type="dxa"/>
+            <w:tcW w:w="1701" w:type="dxa"/>
           </w:tcPr>
           <w:p>
             <w:r>
@@ -590,7 +734,7 @@
         </w:tc>
         <w:tc>
           <w:tcPr>
-            <w:tcW w:w="1999" w:type="dxa"/>
+            <w:tcW w:w="3544" w:type="dxa"/>
           </w:tcPr>
           <w:p>
             <w:r>
@@ -598,6 +742,27 @@
                 <w:rFonts w:hint="eastAsia"/>
               </w:rPr>
               <w:t>比對目標</w:t>
+            </w:r>
+            <w:r>
+              <w:t>(</w:t>
+            </w:r>
+            <w:r>
+              <w:rPr>
+                <w:rFonts w:hint="eastAsia"/>
+              </w:rPr>
+              <w:t>指紋</w:t>
+            </w:r>
+            <w:r>
+              <w:rPr>
+                <w:rFonts w:hint="eastAsia"/>
+              </w:rPr>
+              <w:t>與被封鎖者一致</w:t>
+            </w:r>
+            <w:r>
+              <w:rPr>
+                <w:rFonts w:hint="eastAsia"/>
+              </w:rPr>
+              <w:t>)</w:t>
             </w:r>
           </w:p>
         </w:tc>
@@ -605,25 +770,25 @@
       <w:tr>
         <w:tc>
           <w:tcPr>
-            <w:tcW w:w="2158" w:type="dxa"/>
+            <w:tcW w:w="1980" w:type="dxa"/>
           </w:tcPr>
           <w:p/>
         </w:tc>
         <w:tc>
           <w:tcPr>
-            <w:tcW w:w="2069" w:type="dxa"/>
+            <w:tcW w:w="1701" w:type="dxa"/>
           </w:tcPr>
           <w:p/>
         </w:tc>
         <w:tc>
           <w:tcPr>
-            <w:tcW w:w="2070" w:type="dxa"/>
+            <w:tcW w:w="1701" w:type="dxa"/>
           </w:tcPr>
           <w:p/>
         </w:tc>
         <w:tc>
           <w:tcPr>
-            <w:tcW w:w="1999" w:type="dxa"/>
+            <w:tcW w:w="3544" w:type="dxa"/>
           </w:tcPr>
           <w:p/>
         </w:tc>
@@ -631,37 +796,31 @@
       <w:tr>
         <w:tc>
           <w:tcPr>
-            <w:tcW w:w="2158" w:type="dxa"/>
+            <w:tcW w:w="1980" w:type="dxa"/>
           </w:tcPr>
           <w:p/>
         </w:tc>
         <w:tc>
           <w:tcPr>
-            <w:tcW w:w="2069" w:type="dxa"/>
+            <w:tcW w:w="1701" w:type="dxa"/>
           </w:tcPr>
           <w:p/>
         </w:tc>
         <w:tc>
           <w:tcPr>
-            <w:tcW w:w="2070" w:type="dxa"/>
+            <w:tcW w:w="1701" w:type="dxa"/>
           </w:tcPr>
           <w:p/>
         </w:tc>
         <w:tc>
           <w:tcPr>
-            <w:tcW w:w="1999" w:type="dxa"/>
+            <w:tcW w:w="3544" w:type="dxa"/>
           </w:tcPr>
           <w:p/>
         </w:tc>
       </w:tr>
     </w:tbl>
-    <w:p>
-      <w:pPr>
-        <w:rPr>
-          <w:rFonts w:hint="eastAsia"/>
-        </w:rPr>
-      </w:pPr>
-    </w:p>
+    <w:p/>
     <w:p>
       <w:r>
         <w:rPr>
@@ -675,8 +834,13 @@
         </w:rPr>
         <w:t xml:space="preserve"> </w:t>
       </w:r>
-      <w:r>
-        <w:t xml:space="preserve">func </w:t>
+      <w:proofErr w:type="spellStart"/>
+      <w:r>
+        <w:t>func</w:t>
+      </w:r>
+      <w:proofErr w:type="spellEnd"/>
+      <w:r>
+        <w:t xml:space="preserve"> </w:t>
       </w:r>
       <w:r>
         <w:rPr>
@@ -693,6 +857,103 @@
     </w:sectPr>
   </w:body>
 </w:document>
+</file>
+
+<file path=word/numbering.xml><?xml version="1.0" encoding="utf-8"?>
+<w:numbering xmlns:wpc="http://schemas.microsoft.com/office/word/2010/wordprocessingCanvas" xmlns:cx="http://schemas.microsoft.com/office/drawing/2014/chartex" xmlns:cx1="http://schemas.microsoft.com/office/drawing/2015/9/8/chartex" xmlns:cx2="http://schemas.microsoft.com/office/drawing/2015/10/21/chartex" xmlns:cx3="http://schemas.microsoft.com/office/drawing/2016/5/9/chartex" xmlns:cx4="http://schemas.microsoft.com/office/drawing/2016/5/10/chartex" xmlns:cx5="http://schemas.microsoft.com/office/drawing/2016/5/11/chartex" xmlns:cx6="http://schemas.microsoft.com/office/drawing/2016/5/12/chartex" xmlns:cx7="http://schemas.microsoft.com/office/drawing/2016/5/13/chartex" xmlns:cx8="http://schemas.microsoft.com/office/drawing/2016/5/14/chartex" xmlns:mc="http://schemas.openxmlformats.org/markup-compatibility/2006" xmlns:aink="http://schemas.microsoft.com/office/drawing/2016/ink" xmlns:am3d="http://schemas.microsoft.com/office/drawing/2017/model3d" xmlns:o="urn:schemas-microsoft-com:office:office" xmlns:r="http://schemas.openxmlformats.org/officeDocument/2006/relationships" xmlns:m="http://schemas.openxmlformats.org/officeDocument/2006/math" xmlns:v="urn:schemas-microsoft-com:vml" xmlns:wp14="http://schemas.microsoft.com/office/word/2010/wordprocessingDrawing" xmlns:wp="http://schemas.openxmlformats.org/drawingml/2006/wordprocessingDrawing" xmlns:w10="urn:schemas-microsoft-com:office:word" xmlns:w="http://schemas.openxmlformats.org/wordprocessingml/2006/main" xmlns:w14="http://schemas.microsoft.com/office/word/2010/wordml" xmlns:w15="http://schemas.microsoft.com/office/word/2012/wordml" xmlns:w16cid="http://schemas.microsoft.com/office/word/2016/wordml/cid" xmlns:w16se="http://schemas.microsoft.com/office/word/2015/wordml/symex" xmlns:wpg="http://schemas.microsoft.com/office/word/2010/wordprocessingGroup" xmlns:wpi="http://schemas.microsoft.com/office/word/2010/wordprocessingInk" xmlns:wne="http://schemas.microsoft.com/office/word/2006/wordml" xmlns:wps="http://schemas.microsoft.com/office/word/2010/wordprocessingShape" mc:Ignorable="w14 w15 w16se w16cid wp14">
+  <w:abstractNum w:abstractNumId="0" w15:restartNumberingAfterBreak="0">
+    <w:nsid w:val="0C4B3A9B"/>
+    <w:multiLevelType w:val="hybridMultilevel"/>
+    <w:tmpl w:val="F5E2A39E"/>
+    <w:lvl w:ilvl="0" w:tplc="F5DA6822">
+      <w:start w:val="1"/>
+      <w:numFmt w:val="decimal"/>
+      <w:lvlText w:val="%1."/>
+      <w:lvlJc w:val="left"/>
+      <w:pPr>
+        <w:ind w:left="360" w:hanging="360"/>
+      </w:pPr>
+      <w:rPr>
+        <w:rFonts w:hint="default"/>
+      </w:rPr>
+    </w:lvl>
+    <w:lvl w:ilvl="1" w:tplc="04090011">
+      <w:start w:val="1"/>
+      <w:numFmt w:val="upperLetter"/>
+      <w:lvlText w:val="%2."/>
+      <w:lvlJc w:val="left"/>
+      <w:pPr>
+        <w:ind w:left="960" w:hanging="480"/>
+      </w:pPr>
+    </w:lvl>
+    <w:lvl w:ilvl="2" w:tplc="0409001B" w:tentative="1">
+      <w:start w:val="1"/>
+      <w:numFmt w:val="lowerRoman"/>
+      <w:lvlText w:val="%3."/>
+      <w:lvlJc w:val="right"/>
+      <w:pPr>
+        <w:ind w:left="1440" w:hanging="480"/>
+      </w:pPr>
+    </w:lvl>
+    <w:lvl w:ilvl="3" w:tplc="0409000F" w:tentative="1">
+      <w:start w:val="1"/>
+      <w:numFmt w:val="decimal"/>
+      <w:lvlText w:val="%4."/>
+      <w:lvlJc w:val="left"/>
+      <w:pPr>
+        <w:ind w:left="1920" w:hanging="480"/>
+      </w:pPr>
+    </w:lvl>
+    <w:lvl w:ilvl="4" w:tplc="04090019" w:tentative="1">
+      <w:start w:val="1"/>
+      <w:numFmt w:val="ideographTraditional"/>
+      <w:lvlText w:val="%5、"/>
+      <w:lvlJc w:val="left"/>
+      <w:pPr>
+        <w:ind w:left="2400" w:hanging="480"/>
+      </w:pPr>
+    </w:lvl>
+    <w:lvl w:ilvl="5" w:tplc="0409001B" w:tentative="1">
+      <w:start w:val="1"/>
+      <w:numFmt w:val="lowerRoman"/>
+      <w:lvlText w:val="%6."/>
+      <w:lvlJc w:val="right"/>
+      <w:pPr>
+        <w:ind w:left="2880" w:hanging="480"/>
+      </w:pPr>
+    </w:lvl>
+    <w:lvl w:ilvl="6" w:tplc="0409000F" w:tentative="1">
+      <w:start w:val="1"/>
+      <w:numFmt w:val="decimal"/>
+      <w:lvlText w:val="%7."/>
+      <w:lvlJc w:val="left"/>
+      <w:pPr>
+        <w:ind w:left="3360" w:hanging="480"/>
+      </w:pPr>
+    </w:lvl>
+    <w:lvl w:ilvl="7" w:tplc="04090019" w:tentative="1">
+      <w:start w:val="1"/>
+      <w:numFmt w:val="ideographTraditional"/>
+      <w:lvlText w:val="%8、"/>
+      <w:lvlJc w:val="left"/>
+      <w:pPr>
+        <w:ind w:left="3840" w:hanging="480"/>
+      </w:pPr>
+    </w:lvl>
+    <w:lvl w:ilvl="8" w:tplc="0409001B" w:tentative="1">
+      <w:start w:val="1"/>
+      <w:numFmt w:val="lowerRoman"/>
+      <w:lvlText w:val="%9."/>
+      <w:lvlJc w:val="right"/>
+      <w:pPr>
+        <w:ind w:left="4320" w:hanging="480"/>
+      </w:pPr>
+    </w:lvl>
+  </w:abstractNum>
+  <w:num w:numId="1">
+    <w:abstractNumId w:val="0"/>
+  </w:num>
+</w:numbering>
 </file>
 
 <file path=word/styles.xml><?xml version="1.0" encoding="utf-8"?>
@@ -1137,6 +1398,16 @@
       </w:tblBorders>
     </w:tblPr>
   </w:style>
+  <w:style w:type="paragraph" w:styleId="a4">
+    <w:name w:val="List Paragraph"/>
+    <w:basedOn w:val="a"/>
+    <w:uiPriority w:val="34"/>
+    <w:qFormat/>
+    <w:rsid w:val="00762A0F"/>
+    <w:pPr>
+      <w:ind w:leftChars="200" w:left="480"/>
+    </w:pPr>
+  </w:style>
 </w:styles>
 </file>
 

</xml_diff>

<commit_message>
Banned user implicitly modified.
</commit_message>
<xml_diff>
--- a/DOCS/隱性封鎖.docx
+++ b/DOCS/隱性封鎖.docx
@@ -260,35 +260,26 @@
       </w:r>
     </w:p>
     <w:p>
-      <w:proofErr w:type="spellStart"/>
       <w:r>
         <w:t>created_at</w:t>
       </w:r>
-      <w:proofErr w:type="spellEnd"/>
-    </w:p>
-    <w:p>
-      <w:proofErr w:type="spellStart"/>
+    </w:p>
+    <w:p>
       <w:r>
         <w:t>batterylevel</w:t>
       </w:r>
-      <w:proofErr w:type="spellEnd"/>
-    </w:p>
-    <w:p>
-      <w:proofErr w:type="spellStart"/>
+    </w:p>
+    <w:p>
       <w:r>
         <w:t>enumerateDevices</w:t>
       </w:r>
-      <w:proofErr w:type="spellEnd"/>
-    </w:p>
-    <w:p>
-      <w:proofErr w:type="spellStart"/>
+    </w:p>
+    <w:p>
       <w:r>
         <w:t>ip</w:t>
       </w:r>
-      <w:proofErr w:type="spellEnd"/>
-    </w:p>
-    <w:p>
-      <w:proofErr w:type="spellStart"/>
+    </w:p>
+    <w:p>
       <w:r>
         <w:rPr>
           <w:rFonts w:hint="eastAsia"/>
@@ -298,7 +289,6 @@
       <w:r>
         <w:t>ixelRatio</w:t>
       </w:r>
-      <w:proofErr w:type="spellEnd"/>
     </w:p>
     <w:p/>
     <w:p>
@@ -332,13 +322,7 @@
         <w:rPr>
           <w:rFonts w:hint="eastAsia"/>
         </w:rPr>
-        <w:t>永久封鎖</w:t>
-      </w:r>
-      <w:r>
-        <w:rPr>
-          <w:rFonts w:hint="eastAsia"/>
-        </w:rPr>
-        <w:t>清單</w:t>
+        <w:t>永久封鎖清單</w:t>
       </w:r>
       <w:r>
         <w:rPr>
@@ -350,21 +334,7 @@
         <w:rPr>
           <w:rFonts w:hint="eastAsia"/>
         </w:rPr>
-        <w:t xml:space="preserve"> </w:t>
-      </w:r>
-      <w:proofErr w:type="spellStart"/>
-      <w:r>
-        <w:rPr>
-          <w:rFonts w:hint="eastAsia"/>
-        </w:rPr>
-        <w:t>fp</w:t>
-      </w:r>
-      <w:proofErr w:type="spellEnd"/>
-      <w:r>
-        <w:rPr>
-          <w:rFonts w:hint="eastAsia"/>
-        </w:rPr>
-        <w:t xml:space="preserve"> </w:t>
+        <w:t xml:space="preserve"> fp </w:t>
       </w:r>
       <w:r>
         <w:rPr>
@@ -480,7 +450,195 @@
         <w:rPr>
           <w:rFonts w:hint="eastAsia"/>
         </w:rPr>
-        <w:t>隱性封鎖列表</w:t>
+        <w:t>預計封鎖清單</w:t>
+      </w:r>
+    </w:p>
+    <w:tbl>
+      <w:tblPr>
+        <w:tblStyle w:val="a3"/>
+        <w:tblW w:w="9286" w:type="dxa"/>
+        <w:tblLook w:val="04A0" w:firstRow="1" w:lastRow="0" w:firstColumn="1" w:lastColumn="0" w:noHBand="0" w:noVBand="1"/>
+      </w:tblPr>
+      <w:tblGrid>
+        <w:gridCol w:w="1980"/>
+        <w:gridCol w:w="1701"/>
+        <w:gridCol w:w="1701"/>
+        <w:gridCol w:w="1559"/>
+        <w:gridCol w:w="2345"/>
+      </w:tblGrid>
+      <w:tr>
+        <w:tc>
+          <w:tcPr>
+            <w:tcW w:w="1980" w:type="dxa"/>
+          </w:tcPr>
+          <w:p>
+            <w:r>
+              <w:t xml:space="preserve">Email </w:t>
+            </w:r>
+            <w:r>
+              <w:rPr>
+                <w:rFonts w:hint="eastAsia"/>
+              </w:rPr>
+              <w:t>(</w:t>
+            </w:r>
+            <w:r>
+              <w:rPr>
+                <w:rFonts w:hint="eastAsia"/>
+              </w:rPr>
+              <w:t>被封鎖者</w:t>
+            </w:r>
+            <w:r>
+              <w:rPr>
+                <w:rFonts w:hint="eastAsia"/>
+              </w:rPr>
+              <w:t>)</w:t>
+            </w:r>
+          </w:p>
+        </w:tc>
+        <w:tc>
+          <w:tcPr>
+            <w:tcW w:w="1701" w:type="dxa"/>
+          </w:tcPr>
+          <w:p>
+            <w:r>
+              <w:rPr>
+                <w:rFonts w:hint="eastAsia"/>
+              </w:rPr>
+              <w:t>最新上站時間</w:t>
+            </w:r>
+          </w:p>
+        </w:tc>
+        <w:tc>
+          <w:tcPr>
+            <w:tcW w:w="1701" w:type="dxa"/>
+          </w:tcPr>
+          <w:p>
+            <w:r>
+              <w:rPr>
+                <w:rFonts w:hint="eastAsia"/>
+              </w:rPr>
+              <w:t>近三天發文數</w:t>
+            </w:r>
+          </w:p>
+        </w:tc>
+        <w:tc>
+          <w:tcPr>
+            <w:tcW w:w="1559" w:type="dxa"/>
+          </w:tcPr>
+          <w:p>
+            <w:r>
+              <w:rPr>
+                <w:rFonts w:hint="eastAsia"/>
+              </w:rPr>
+              <w:t>比對目標</w:t>
+            </w:r>
+          </w:p>
+        </w:tc>
+        <w:tc>
+          <w:tcPr>
+            <w:tcW w:w="2345" w:type="dxa"/>
+          </w:tcPr>
+          <w:p>
+            <w:pPr>
+              <w:rPr>
+                <w:rFonts w:hint="eastAsia"/>
+              </w:rPr>
+            </w:pPr>
+            <w:r>
+              <w:rPr>
+                <w:rFonts w:hint="eastAsia"/>
+              </w:rPr>
+              <w:t>隱性封鎖會員</w:t>
+            </w:r>
+          </w:p>
+        </w:tc>
+      </w:tr>
+      <w:tr>
+        <w:tc>
+          <w:tcPr>
+            <w:tcW w:w="1980" w:type="dxa"/>
+          </w:tcPr>
+          <w:p/>
+        </w:tc>
+        <w:tc>
+          <w:tcPr>
+            <w:tcW w:w="1701" w:type="dxa"/>
+          </w:tcPr>
+          <w:p/>
+        </w:tc>
+        <w:tc>
+          <w:tcPr>
+            <w:tcW w:w="1701" w:type="dxa"/>
+          </w:tcPr>
+          <w:p/>
+        </w:tc>
+        <w:tc>
+          <w:tcPr>
+            <w:tcW w:w="1559" w:type="dxa"/>
+          </w:tcPr>
+          <w:p/>
+        </w:tc>
+        <w:tc>
+          <w:tcPr>
+            <w:tcW w:w="2345" w:type="dxa"/>
+          </w:tcPr>
+          <w:p>
+            <w:r>
+              <w:rPr>
+                <w:rFonts w:hint="eastAsia"/>
+              </w:rPr>
+              <w:t>按鈕</w:t>
+            </w:r>
+          </w:p>
+        </w:tc>
+      </w:tr>
+      <w:tr>
+        <w:tc>
+          <w:tcPr>
+            <w:tcW w:w="1980" w:type="dxa"/>
+          </w:tcPr>
+          <w:p/>
+        </w:tc>
+        <w:tc>
+          <w:tcPr>
+            <w:tcW w:w="1701" w:type="dxa"/>
+          </w:tcPr>
+          <w:p/>
+        </w:tc>
+        <w:tc>
+          <w:tcPr>
+            <w:tcW w:w="1701" w:type="dxa"/>
+          </w:tcPr>
+          <w:p/>
+        </w:tc>
+        <w:tc>
+          <w:tcPr>
+            <w:tcW w:w="1559" w:type="dxa"/>
+          </w:tcPr>
+          <w:p/>
+        </w:tc>
+        <w:tc>
+          <w:tcPr>
+            <w:tcW w:w="2345" w:type="dxa"/>
+          </w:tcPr>
+          <w:p>
+            <w:r>
+              <w:rPr>
+                <w:rFonts w:hint="eastAsia"/>
+              </w:rPr>
+              <w:t>按鈕</w:t>
+            </w:r>
+          </w:p>
+        </w:tc>
+      </w:tr>
+    </w:tbl>
+    <w:p/>
+    <w:p>
+      <w:r>
+        <w:rPr>
+          <w:rFonts w:hint="eastAsia"/>
+        </w:rPr>
+        <w:t>警示名單</w:t>
       </w:r>
     </w:p>
     <w:tbl>
@@ -568,25 +726,13 @@
               <w:t>比對目標</w:t>
             </w:r>
             <w:r>
+              <w:t>(</w:t>
+            </w:r>
+            <w:r>
               <w:rPr>
                 <w:rFonts w:hint="eastAsia"/>
               </w:rPr>
-              <w:t xml:space="preserve"> </w:t>
-            </w:r>
-            <w:r>
-              <w:t>(</w:t>
-            </w:r>
-            <w:r>
-              <w:rPr>
-                <w:rFonts w:hint="eastAsia"/>
-              </w:rPr>
-              <w:t>指紋</w:t>
-            </w:r>
-            <w:r>
-              <w:rPr>
-                <w:rFonts w:hint="eastAsia"/>
-              </w:rPr>
-              <w:t>與被封鎖者一致自動封鎖</w:t>
+              <w:t>指紋與被封鎖者一致</w:t>
             </w:r>
             <w:r>
               <w:rPr>
@@ -656,198 +802,114 @@
         <w:rPr>
           <w:rFonts w:hint="eastAsia"/>
         </w:rPr>
-        <w:t>警示名單</w:t>
-      </w:r>
-    </w:p>
-    <w:tbl>
-      <w:tblPr>
-        <w:tblStyle w:val="a3"/>
-        <w:tblW w:w="8926" w:type="dxa"/>
-        <w:tblLook w:val="04A0" w:firstRow="1" w:lastRow="0" w:firstColumn="1" w:lastColumn="0" w:noHBand="0" w:noVBand="1"/>
-      </w:tblPr>
-      <w:tblGrid>
-        <w:gridCol w:w="1980"/>
-        <w:gridCol w:w="1701"/>
-        <w:gridCol w:w="1701"/>
-        <w:gridCol w:w="3544"/>
-      </w:tblGrid>
-      <w:tr>
-        <w:tc>
-          <w:tcPr>
-            <w:tcW w:w="1980" w:type="dxa"/>
-          </w:tcPr>
-          <w:p>
-            <w:r>
-              <w:t>E</w:t>
-            </w:r>
-            <w:r>
-              <w:t>mail</w:t>
-            </w:r>
-            <w:r>
-              <w:t xml:space="preserve"> </w:t>
-            </w:r>
-            <w:r>
-              <w:rPr>
-                <w:rFonts w:hint="eastAsia"/>
-              </w:rPr>
-              <w:t>(</w:t>
-            </w:r>
-            <w:r>
-              <w:rPr>
-                <w:rFonts w:hint="eastAsia"/>
-              </w:rPr>
-              <w:t>被封鎖者</w:t>
-            </w:r>
-            <w:r>
-              <w:rPr>
-                <w:rFonts w:hint="eastAsia"/>
-              </w:rPr>
-              <w:t>)</w:t>
-            </w:r>
-          </w:p>
-        </w:tc>
-        <w:tc>
-          <w:tcPr>
-            <w:tcW w:w="1701" w:type="dxa"/>
-          </w:tcPr>
-          <w:p>
-            <w:r>
-              <w:rPr>
-                <w:rFonts w:hint="eastAsia"/>
-              </w:rPr>
-              <w:t>最新上站時間</w:t>
-            </w:r>
-          </w:p>
-        </w:tc>
-        <w:tc>
-          <w:tcPr>
-            <w:tcW w:w="1701" w:type="dxa"/>
-          </w:tcPr>
-          <w:p>
-            <w:r>
-              <w:rPr>
-                <w:rFonts w:hint="eastAsia"/>
-              </w:rPr>
-              <w:t>近三天發文數</w:t>
-            </w:r>
-          </w:p>
-        </w:tc>
-        <w:tc>
-          <w:tcPr>
-            <w:tcW w:w="3544" w:type="dxa"/>
-          </w:tcPr>
-          <w:p>
-            <w:r>
-              <w:rPr>
-                <w:rFonts w:hint="eastAsia"/>
-              </w:rPr>
-              <w:t>比對目標</w:t>
-            </w:r>
-            <w:r>
-              <w:t>(</w:t>
-            </w:r>
-            <w:r>
-              <w:rPr>
-                <w:rFonts w:hint="eastAsia"/>
-              </w:rPr>
-              <w:t>指紋</w:t>
-            </w:r>
-            <w:r>
-              <w:rPr>
-                <w:rFonts w:hint="eastAsia"/>
-              </w:rPr>
-              <w:t>與被封鎖者一致</w:t>
-            </w:r>
-            <w:r>
-              <w:rPr>
-                <w:rFonts w:hint="eastAsia"/>
-              </w:rPr>
-              <w:t>)</w:t>
-            </w:r>
-          </w:p>
-        </w:tc>
-      </w:tr>
-      <w:tr>
-        <w:tc>
-          <w:tcPr>
-            <w:tcW w:w="1980" w:type="dxa"/>
-          </w:tcPr>
-          <w:p/>
-        </w:tc>
-        <w:tc>
-          <w:tcPr>
-            <w:tcW w:w="1701" w:type="dxa"/>
-          </w:tcPr>
-          <w:p/>
-        </w:tc>
-        <w:tc>
-          <w:tcPr>
-            <w:tcW w:w="1701" w:type="dxa"/>
-          </w:tcPr>
-          <w:p/>
-        </w:tc>
-        <w:tc>
-          <w:tcPr>
-            <w:tcW w:w="3544" w:type="dxa"/>
-          </w:tcPr>
-          <w:p/>
-        </w:tc>
-      </w:tr>
-      <w:tr>
-        <w:tc>
-          <w:tcPr>
-            <w:tcW w:w="1980" w:type="dxa"/>
-          </w:tcPr>
-          <w:p/>
-        </w:tc>
-        <w:tc>
-          <w:tcPr>
-            <w:tcW w:w="1701" w:type="dxa"/>
-          </w:tcPr>
-          <w:p/>
-        </w:tc>
-        <w:tc>
-          <w:tcPr>
-            <w:tcW w:w="1701" w:type="dxa"/>
-          </w:tcPr>
-          <w:p/>
-        </w:tc>
-        <w:tc>
-          <w:tcPr>
-            <w:tcW w:w="3544" w:type="dxa"/>
-          </w:tcPr>
-          <w:p/>
-        </w:tc>
-      </w:tr>
-    </w:tbl>
+        <w:t>呼叫比對的</w:t>
+      </w:r>
+      <w:r>
+        <w:rPr>
+          <w:rFonts w:hint="eastAsia"/>
+        </w:rPr>
+        <w:t xml:space="preserve"> </w:t>
+      </w:r>
+      <w:r>
+        <w:t xml:space="preserve">func </w:t>
+      </w:r>
+      <w:r>
+        <w:rPr>
+          <w:rFonts w:hint="eastAsia"/>
+        </w:rPr>
+        <w:t>跟處理的部分分開來，因為以後其他網站也會用到比對，但處理方式不見得相同</w:t>
+      </w:r>
+    </w:p>
     <w:p/>
     <w:p>
       <w:r>
         <w:rPr>
           <w:rFonts w:hint="eastAsia"/>
         </w:rPr>
-        <w:t>呼叫比對的</w:t>
-      </w:r>
-      <w:r>
-        <w:rPr>
-          <w:rFonts w:hint="eastAsia"/>
-        </w:rPr>
-        <w:t xml:space="preserve"> </w:t>
-      </w:r>
-      <w:proofErr w:type="spellStart"/>
-      <w:r>
-        <w:t>func</w:t>
-      </w:r>
-      <w:proofErr w:type="spellEnd"/>
-      <w:r>
-        <w:t xml:space="preserve"> </w:t>
-      </w:r>
-      <w:r>
-        <w:rPr>
-          <w:rFonts w:hint="eastAsia"/>
-        </w:rPr>
-        <w:t>跟處理的部分分開來，因為以後其他網站也會用到比對，但處理方式不見得相同</w:t>
-      </w:r>
+        <w:lastRenderedPageBreak/>
+        <w:t>預計封鎖清單</w:t>
+      </w:r>
+    </w:p>
+    <w:p>
+      <w:pPr>
+        <w:pStyle w:val="a4"/>
+        <w:numPr>
+          <w:ilvl w:val="0"/>
+          <w:numId w:val="2"/>
+        </w:numPr>
+        <w:ind w:leftChars="0"/>
+      </w:pPr>
+      <w:r>
+        <w:rPr>
+          <w:rFonts w:hint="eastAsia"/>
+        </w:rPr>
+        <w:t>先顯示永久封鎖的人</w:t>
+      </w:r>
+    </w:p>
+    <w:p>
+      <w:pPr>
+        <w:pStyle w:val="a4"/>
+        <w:numPr>
+          <w:ilvl w:val="0"/>
+          <w:numId w:val="2"/>
+        </w:numPr>
+        <w:ind w:leftChars="0"/>
+      </w:pPr>
+      <w:r>
+        <w:rPr>
+          <w:rFonts w:hint="eastAsia"/>
+        </w:rPr>
+        <w:t>再顯示與之指紋相同的人</w:t>
+      </w:r>
+    </w:p>
+    <w:p>
+      <w:pPr>
+        <w:pStyle w:val="a4"/>
+        <w:numPr>
+          <w:ilvl w:val="0"/>
+          <w:numId w:val="2"/>
+        </w:numPr>
+        <w:ind w:leftChars="0"/>
+      </w:pPr>
+      <w:r>
+        <w:rPr>
+          <w:rFonts w:hint="eastAsia"/>
+        </w:rPr>
+        <w:t>其中，</w:t>
+      </w:r>
+      <w:r>
+        <w:rPr>
+          <w:rFonts w:hint="eastAsia"/>
+        </w:rPr>
+        <w:t xml:space="preserve">2 </w:t>
+      </w:r>
+      <w:r>
+        <w:rPr>
+          <w:rFonts w:hint="eastAsia"/>
+        </w:rPr>
+        <w:t>會有已被隱性封鎖及還沒隱性封鎖的兩種狀態</w:t>
+      </w:r>
+    </w:p>
+    <w:p>
+      <w:pPr>
+        <w:pStyle w:val="a4"/>
+        <w:numPr>
+          <w:ilvl w:val="0"/>
+          <w:numId w:val="2"/>
+        </w:numPr>
+        <w:ind w:leftChars="0"/>
+        <w:rPr>
+          <w:rFonts w:hint="eastAsia"/>
+        </w:rPr>
+      </w:pPr>
+      <w:r>
+        <w:rPr>
+          <w:rFonts w:hint="eastAsia"/>
+        </w:rPr>
+        <w:t>須可以查閱指紋資料、會員資料</w:t>
+      </w:r>
+      <w:bookmarkStart w:id="0" w:name="_GoBack"/>
+      <w:bookmarkEnd w:id="0"/>
     </w:p>
     <w:sectPr>
       <w:pgSz w:w="11906" w:h="16838"/>
@@ -950,8 +1012,100 @@
       </w:pPr>
     </w:lvl>
   </w:abstractNum>
+  <w:abstractNum w:abstractNumId="1" w15:restartNumberingAfterBreak="0">
+    <w:nsid w:val="2F465E3E"/>
+    <w:multiLevelType w:val="hybridMultilevel"/>
+    <w:tmpl w:val="C6B818D4"/>
+    <w:lvl w:ilvl="0" w:tplc="4F028990">
+      <w:start w:val="1"/>
+      <w:numFmt w:val="decimal"/>
+      <w:lvlText w:val="%1."/>
+      <w:lvlJc w:val="left"/>
+      <w:pPr>
+        <w:ind w:left="360" w:hanging="360"/>
+      </w:pPr>
+      <w:rPr>
+        <w:rFonts w:hint="default"/>
+      </w:rPr>
+    </w:lvl>
+    <w:lvl w:ilvl="1" w:tplc="04090019" w:tentative="1">
+      <w:start w:val="1"/>
+      <w:numFmt w:val="ideographTraditional"/>
+      <w:lvlText w:val="%2、"/>
+      <w:lvlJc w:val="left"/>
+      <w:pPr>
+        <w:ind w:left="960" w:hanging="480"/>
+      </w:pPr>
+    </w:lvl>
+    <w:lvl w:ilvl="2" w:tplc="0409001B" w:tentative="1">
+      <w:start w:val="1"/>
+      <w:numFmt w:val="lowerRoman"/>
+      <w:lvlText w:val="%3."/>
+      <w:lvlJc w:val="right"/>
+      <w:pPr>
+        <w:ind w:left="1440" w:hanging="480"/>
+      </w:pPr>
+    </w:lvl>
+    <w:lvl w:ilvl="3" w:tplc="0409000F" w:tentative="1">
+      <w:start w:val="1"/>
+      <w:numFmt w:val="decimal"/>
+      <w:lvlText w:val="%4."/>
+      <w:lvlJc w:val="left"/>
+      <w:pPr>
+        <w:ind w:left="1920" w:hanging="480"/>
+      </w:pPr>
+    </w:lvl>
+    <w:lvl w:ilvl="4" w:tplc="04090019" w:tentative="1">
+      <w:start w:val="1"/>
+      <w:numFmt w:val="ideographTraditional"/>
+      <w:lvlText w:val="%5、"/>
+      <w:lvlJc w:val="left"/>
+      <w:pPr>
+        <w:ind w:left="2400" w:hanging="480"/>
+      </w:pPr>
+    </w:lvl>
+    <w:lvl w:ilvl="5" w:tplc="0409001B" w:tentative="1">
+      <w:start w:val="1"/>
+      <w:numFmt w:val="lowerRoman"/>
+      <w:lvlText w:val="%6."/>
+      <w:lvlJc w:val="right"/>
+      <w:pPr>
+        <w:ind w:left="2880" w:hanging="480"/>
+      </w:pPr>
+    </w:lvl>
+    <w:lvl w:ilvl="6" w:tplc="0409000F" w:tentative="1">
+      <w:start w:val="1"/>
+      <w:numFmt w:val="decimal"/>
+      <w:lvlText w:val="%7."/>
+      <w:lvlJc w:val="left"/>
+      <w:pPr>
+        <w:ind w:left="3360" w:hanging="480"/>
+      </w:pPr>
+    </w:lvl>
+    <w:lvl w:ilvl="7" w:tplc="04090019" w:tentative="1">
+      <w:start w:val="1"/>
+      <w:numFmt w:val="ideographTraditional"/>
+      <w:lvlText w:val="%8、"/>
+      <w:lvlJc w:val="left"/>
+      <w:pPr>
+        <w:ind w:left="3840" w:hanging="480"/>
+      </w:pPr>
+    </w:lvl>
+    <w:lvl w:ilvl="8" w:tplc="0409001B" w:tentative="1">
+      <w:start w:val="1"/>
+      <w:numFmt w:val="lowerRoman"/>
+      <w:lvlText w:val="%9."/>
+      <w:lvlJc w:val="right"/>
+      <w:pPr>
+        <w:ind w:left="4320" w:hanging="480"/>
+      </w:pPr>
+    </w:lvl>
+  </w:abstractNum>
   <w:num w:numId="1">
     <w:abstractNumId w:val="0"/>
+  </w:num>
+  <w:num w:numId="2">
+    <w:abstractNumId w:val="1"/>
   </w:num>
 </w:numbering>
 </file>

</xml_diff>